<commit_message>
New chamges for database
</commit_message>
<xml_diff>
--- a/Clearance Morumudi 04.docx
+++ b/Clearance Morumudi 04.docx
@@ -63,41 +63,297 @@
           <w:sz w:val="34"/>
           <w:szCs w:val="34"/>
         </w:rPr>
-        <w:t>04/June/2021</w:t>
-      </w:r>
-    </w:p>
-    <w:p>
-      <w:r>
-        <w:t xml:space="preserve">First of all. Click here to go to my </w:t>
-      </w:r>
-      <w:proofErr w:type="spellStart"/>
-      <w:r>
-        <w:t>github</w:t>
-      </w:r>
-      <w:proofErr w:type="spellEnd"/>
-      <w:r>
-        <w:t xml:space="preserve"> account for the project reference </w:t>
-      </w:r>
+        <w:t>13</w:t>
+      </w:r>
+      <w:r>
+        <w:rPr>
+          <w:i/>
+          <w:iCs/>
+          <w:sz w:val="34"/>
+          <w:szCs w:val="34"/>
+        </w:rPr>
+        <w:t>/June/2021</w:t>
+      </w:r>
+    </w:p>
+    <w:p>
+      <w:pPr>
+        <w:spacing w:after="0"/>
+      </w:pPr>
+      <w:r>
+        <w:t xml:space="preserve">First of all. Click here to go to my github account for the project reference </w:t>
+      </w:r>
+    </w:p>
+    <w:p>
+      <w:pPr>
+        <w:spacing w:after="0"/>
+      </w:pPr>
       <w:hyperlink r:id="rId5" w:history="1">
         <w:r>
           <w:rPr>
             <w:rStyle w:val="Hyperlink"/>
           </w:rPr>
-          <w:t>https://githu</w:t>
+          <w:t>https://github.com/Clearance93/Second-Project</w:t>
         </w:r>
+      </w:hyperlink>
+    </w:p>
+    <w:p>
+      <w:pPr>
+        <w:spacing w:after="0"/>
+      </w:pPr>
+      <w:r>
+        <w:rPr>
+          <w:noProof/>
+        </w:rPr>
+        <mc:AlternateContent>
+          <mc:Choice Requires="wps">
+            <w:drawing>
+              <wp:anchor distT="0" distB="0" distL="114300" distR="114300" simplePos="0" relativeHeight="251659264" behindDoc="0" locked="0" layoutInCell="1" allowOverlap="1" wp14:anchorId="0861745D" wp14:editId="10EF09D5">
+                <wp:simplePos x="0" y="0"/>
+                <wp:positionH relativeFrom="column">
+                  <wp:posOffset>1201003</wp:posOffset>
+                </wp:positionH>
+                <wp:positionV relativeFrom="paragraph">
+                  <wp:posOffset>178094</wp:posOffset>
+                </wp:positionV>
+                <wp:extent cx="6824" cy="136477"/>
+                <wp:effectExtent l="76200" t="38100" r="69850" b="16510"/>
+                <wp:wrapNone/>
+                <wp:docPr id="1" name="Straight Arrow Connector 1"/>
+                <wp:cNvGraphicFramePr/>
+                <a:graphic xmlns:a="http://schemas.openxmlformats.org/drawingml/2006/main">
+                  <a:graphicData uri="http://schemas.microsoft.com/office/word/2010/wordprocessingShape">
+                    <wps:wsp>
+                      <wps:cNvCnPr/>
+                      <wps:spPr>
+                        <a:xfrm flipV="1">
+                          <a:off x="0" y="0"/>
+                          <a:ext cx="6824" cy="136477"/>
+                        </a:xfrm>
+                        <a:prstGeom prst="straightConnector1">
+                          <a:avLst/>
+                        </a:prstGeom>
+                        <a:ln>
+                          <a:tailEnd type="triangle"/>
+                        </a:ln>
+                      </wps:spPr>
+                      <wps:style>
+                        <a:lnRef idx="1">
+                          <a:schemeClr val="accent1"/>
+                        </a:lnRef>
+                        <a:fillRef idx="0">
+                          <a:schemeClr val="accent1"/>
+                        </a:fillRef>
+                        <a:effectRef idx="0">
+                          <a:schemeClr val="accent1"/>
+                        </a:effectRef>
+                        <a:fontRef idx="minor">
+                          <a:schemeClr val="tx1"/>
+                        </a:fontRef>
+                      </wps:style>
+                      <wps:bodyPr/>
+                    </wps:wsp>
+                  </a:graphicData>
+                </a:graphic>
+              </wp:anchor>
+            </w:drawing>
+          </mc:Choice>
+          <mc:Fallback>
+            <w:pict>
+              <v:shapetype w14:anchorId="384697E2" id="_x0000_t32" coordsize="21600,21600" o:spt="32" o:oned="t" path="m,l21600,21600e" filled="f">
+                <v:path arrowok="t" fillok="f" o:connecttype="none"/>
+                <o:lock v:ext="edit" shapetype="t"/>
+              </v:shapetype>
+              <v:shape id="Straight Arrow Connector 1" o:spid="_x0000_s1026" type="#_x0000_t32" style="position:absolute;margin-left:94.55pt;margin-top:14pt;width:.55pt;height:10.75pt;flip:y;z-index:251659264;visibility:visible;mso-wrap-style:square;mso-wrap-distance-left:9pt;mso-wrap-distance-top:0;mso-wrap-distance-right:9pt;mso-wrap-distance-bottom:0;mso-position-horizontal:absolute;mso-position-horizontal-relative:text;mso-position-vertical:absolute;mso-position-vertical-relative:text" o:gfxdata="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" strokecolor="#4472c4 [3204]" strokeweight=".5pt">
+                <v:stroke endarrow="block" joinstyle="miter"/>
+              </v:shape>
+            </w:pict>
+          </mc:Fallback>
+        </mc:AlternateContent>
+      </w:r>
+    </w:p>
+    <w:p>
+      <w:pPr>
+        <w:spacing w:after="0"/>
+      </w:pPr>
+      <w:r>
+        <w:rPr>
+          <w:noProof/>
+        </w:rPr>
+        <mc:AlternateContent>
+          <mc:Choice Requires="wps">
+            <w:drawing>
+              <wp:anchor distT="0" distB="0" distL="114300" distR="114300" simplePos="0" relativeHeight="251660288" behindDoc="0" locked="0" layoutInCell="1" allowOverlap="1" wp14:anchorId="0DDFF994" wp14:editId="75C94089">
+                <wp:simplePos x="0" y="0"/>
+                <wp:positionH relativeFrom="column">
+                  <wp:posOffset>2954655</wp:posOffset>
+                </wp:positionH>
+                <wp:positionV relativeFrom="paragraph">
+                  <wp:posOffset>232893</wp:posOffset>
+                </wp:positionV>
+                <wp:extent cx="0" cy="116006"/>
+                <wp:effectExtent l="76200" t="0" r="57150" b="55880"/>
+                <wp:wrapNone/>
+                <wp:docPr id="3" name="Straight Arrow Connector 3"/>
+                <wp:cNvGraphicFramePr/>
+                <a:graphic xmlns:a="http://schemas.openxmlformats.org/drawingml/2006/main">
+                  <a:graphicData uri="http://schemas.microsoft.com/office/word/2010/wordprocessingShape">
+                    <wps:wsp>
+                      <wps:cNvCnPr/>
+                      <wps:spPr>
+                        <a:xfrm>
+                          <a:off x="0" y="0"/>
+                          <a:ext cx="0" cy="116006"/>
+                        </a:xfrm>
+                        <a:prstGeom prst="straightConnector1">
+                          <a:avLst/>
+                        </a:prstGeom>
+                        <a:ln>
+                          <a:tailEnd type="triangle"/>
+                        </a:ln>
+                      </wps:spPr>
+                      <wps:style>
+                        <a:lnRef idx="1">
+                          <a:schemeClr val="accent1"/>
+                        </a:lnRef>
+                        <a:fillRef idx="0">
+                          <a:schemeClr val="accent1"/>
+                        </a:fillRef>
+                        <a:effectRef idx="0">
+                          <a:schemeClr val="accent1"/>
+                        </a:effectRef>
+                        <a:fontRef idx="minor">
+                          <a:schemeClr val="tx1"/>
+                        </a:fontRef>
+                      </wps:style>
+                      <wps:bodyPr/>
+                    </wps:wsp>
+                  </a:graphicData>
+                </a:graphic>
+              </wp:anchor>
+            </w:drawing>
+          </mc:Choice>
+          <mc:Fallback>
+            <w:pict>
+              <v:shape w14:anchorId="770E338C" id="Straight Arrow Connector 3" o:spid="_x0000_s1026" type="#_x0000_t32" style="position:absolute;margin-left:232.65pt;margin-top:18.35pt;width:0;height:9.15pt;z-index:251660288;visibility:visible;mso-wrap-style:square;mso-wrap-distance-left:9pt;mso-wrap-distance-top:0;mso-wrap-distance-right:9pt;mso-wrap-distance-bottom:0;mso-position-horizontal:absolute;mso-position-horizontal-relative:text;mso-position-vertical:absolute;mso-position-vertical-relative:text" o:gfxdata="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" strokecolor="#4472c4 [3204]" strokeweight=".5pt">
+                <v:stroke endarrow="block" joinstyle="miter"/>
+              </v:shape>
+            </w:pict>
+          </mc:Fallback>
+        </mc:AlternateContent>
+      </w:r>
+      <w:r>
+        <w:t>However, this above   has two branches, one branch has the complete project workspace in a zip file and the link that direct to those branches are as follows   :</w:t>
+      </w:r>
+    </w:p>
+    <w:p>
+      <w:pPr>
+        <w:spacing w:after="0"/>
+      </w:pPr>
+      <w:hyperlink r:id="rId6" w:history="1">
         <w:r>
           <w:rPr>
             <w:rStyle w:val="Hyperlink"/>
           </w:rPr>
-          <w:t>b</w:t>
+          <w:t>https://github.com/Clearance93/Second-Project/tree/large-file</w:t>
         </w:r>
+      </w:hyperlink>
+      <w:r>
+        <w:t xml:space="preserve"> this leads where the is a zip file and </w:t>
+      </w:r>
+    </w:p>
+    <w:p>
+      <w:pPr>
+        <w:spacing w:after="0"/>
+      </w:pPr>
+      <w:hyperlink r:id="rId7" w:history="1">
         <w:r>
           <w:rPr>
             <w:rStyle w:val="Hyperlink"/>
           </w:rPr>
-          <w:t>.com/Clearance93/Angualr-and-NodeJs-Project</w:t>
+          <w:t>https://github.com/Clearance93/Second-Project/tree/master</w:t>
         </w:r>
       </w:hyperlink>
+      <w:r>
+        <w:t xml:space="preserve"> and this is the master branch.</w:t>
+      </w:r>
+    </w:p>
+    <w:p>
+      <w:pPr>
+        <w:spacing w:after="0"/>
+      </w:pPr>
+    </w:p>
+    <w:p>
+      <w:pPr>
+        <w:spacing w:after="0"/>
+        <w:rPr>
+          <w:rFonts w:cstheme="minorHAnsi"/>
+          <w:color w:val="494F55"/>
+          <w:sz w:val="21"/>
+          <w:szCs w:val="21"/>
+          <w:shd w:val="clear" w:color="auto" w:fill="F3D39F"/>
+        </w:rPr>
+      </w:pPr>
+      <w:r>
+        <w:t xml:space="preserve">This project is running through nodeJs servers, and it operates under the node serves, however, there is also a nodemon that can run the app also, the port that run the project is </w:t>
+      </w:r>
+      <w:r>
+        <w:rPr>
+          <w:b/>
+          <w:bCs/>
+        </w:rPr>
+        <w:t>localhost:4040</w:t>
+      </w:r>
+      <w:r>
+        <w:t xml:space="preserve">. And it can also run under nodemon server, by typing </w:t>
+      </w:r>
+      <w:r>
+        <w:rPr>
+          <w:i/>
+          <w:iCs/>
+        </w:rPr>
+        <w:t>“nodemon server”</w:t>
+      </w:r>
+      <w:r>
+        <w:t xml:space="preserve"> in the terminal or “</w:t>
+      </w:r>
+      <w:r>
+        <w:rPr>
+          <w:i/>
+          <w:iCs/>
+        </w:rPr>
+        <w:t>node server</w:t>
+      </w:r>
+      <w:r>
+        <w:t>”</w:t>
+      </w:r>
+      <w:r>
+        <w:rPr>
+          <w:i/>
+          <w:iCs/>
+        </w:rPr>
+        <w:t xml:space="preserve"> </w:t>
+      </w:r>
+      <w:r>
+        <w:t xml:space="preserve">in the terminal. </w:t>
+      </w:r>
+      <w:r>
+        <w:t xml:space="preserve"> </w:t>
+      </w:r>
+      <w:r>
+        <w:rPr>
+          <w:rFonts w:cstheme="minorHAnsi"/>
+          <w:color w:val="494F55"/>
+          <w:sz w:val="21"/>
+          <w:szCs w:val="21"/>
+          <w:shd w:val="clear" w:color="auto" w:fill="F3D39F"/>
+        </w:rPr>
+        <w:t xml:space="preserve">  </w:t>
+      </w:r>
+    </w:p>
+    <w:p>
+      <w:pPr>
+        <w:spacing w:after="0"/>
+      </w:pPr>
     </w:p>
     <w:p/>
     <w:p>
@@ -132,15 +388,7 @@
         <w:t>Th</w:t>
       </w:r>
       <w:r>
-        <w:t xml:space="preserve">is is an online portal test. However, it run as a web application and also is uses </w:t>
-      </w:r>
-      <w:proofErr w:type="spellStart"/>
-      <w:r>
-        <w:t>NodeJs</w:t>
-      </w:r>
-      <w:proofErr w:type="spellEnd"/>
-      <w:r>
-        <w:t xml:space="preserve"> for back end. For we have use Angular as our front end. Is the site for the company and all the candidate that have been selected to participate for final interview, have to go through the last stage before they can be classified as the best candidate for one-on-one interview. That stage is to go through taking an online test. The online test is just to test if the candidates are the relevant for the post they are applying for, however, in this case the candidate have applied for the full stack web development and they have to make sure that they have passed the online test so that they can be called for face-to-face interview. The successful candidates have to get at least 7 questions right in order for them to pass for the next round which is one-on-one interview with the company HR for the post, for the are 10 questions.</w:t>
+        <w:t>is is an online portal test. However, it run as a web application and also is uses NodeJs for back end. For we have use Angular as our front end. Is the site for the company and all the candidate that have been selected to participate for final interview, have to go through the last stage before they can be classified as the best candidate for one-on-one interview. That stage is to go through taking an online test. The online test is just to test if the candidates are the relevant for the post they are applying for, however, in this case the candidate have applied for the full stack web development and they have to make sure that they have passed the online test so that they can be called for face-to-face interview. The successful candidates have to get at least 7 questions right in order for them to pass for the next round which is one-on-one interview with the company HR for the post, for the are 10 questions.</w:t>
       </w:r>
     </w:p>
     <w:p/>
@@ -164,15 +412,7 @@
     </w:p>
     <w:p>
       <w:r>
-        <w:t xml:space="preserve">On the </w:t>
-      </w:r>
-      <w:proofErr w:type="spellStart"/>
-      <w:r>
-        <w:t>navabar</w:t>
-      </w:r>
-      <w:proofErr w:type="spellEnd"/>
-      <w:r>
-        <w:t>, we have the items that are more relevant for our sites and that will help the end-user the navigate to the site they want to go. We have the following on our navbar</w:t>
+        <w:t>On the navabar, we have the items that are more relevant for our sites and that will help the end-user the navigate to the site they want to go. We have the following on our navbar</w:t>
       </w:r>
     </w:p>
     <w:p>
@@ -220,13 +460,8 @@
         </w:numPr>
       </w:pPr>
       <w:r>
-        <w:t xml:space="preserve">Our service </w:t>
-      </w:r>
-      <w:proofErr w:type="gramStart"/>
-      <w:r>
-        <w:t>page</w:t>
-      </w:r>
-      <w:proofErr w:type="gramEnd"/>
+        <w:t>Our service page</w:t>
+      </w:r>
     </w:p>
     <w:p>
       <w:pPr>
@@ -299,6 +534,7 @@
     </w:p>
     <w:p>
       <w:r>
+        <w:lastRenderedPageBreak/>
         <w:t xml:space="preserve">It is a web application, and it is the site for the company. When you go on the site, the very first thing that will encounter is the </w:t>
       </w:r>
       <w:r>
@@ -345,11 +581,7 @@
         <w:t>service</w:t>
       </w:r>
       <w:r>
-        <w:t xml:space="preserve"> site, there is more of what </w:t>
-      </w:r>
-      <w:r>
-        <w:lastRenderedPageBreak/>
-        <w:t xml:space="preserve">services do we render for our users. We have the </w:t>
+        <w:t xml:space="preserve"> site, there is more of what services do we render for our users. We have the </w:t>
       </w:r>
       <w:r>
         <w:rPr>

</xml_diff>